<commit_message>
Egy játszma beolvasása elkezdve
</commit_message>
<xml_diff>
--- a/specifikacio.docx
+++ b/specifikacio.docx
@@ -85,7 +85,13 @@
     </w:p>
     <w:p>
       <w:r>
-        <w:t>A felhasználó játék közben is navigálhat a programon belül, kiléphet a játék közben úgy, hogy van lehetősége elmenteni a játszmát, új játékot kezdhet, az eddigi játszma elmentésére ebben az esetben is lehetőség van, egyet visszaléphet a játszmában (ezt többször is megcsinálhatja a játékos, így akár teljesen visszamehet a játék alap helyzetébe, ha sokszor ezt az opciót választja), ha ezt választja a játékos, meg kell erősítenie, hogy vissza akar egyet lépni, illetve lehetőség van a menübe lépéshez a játszma közben.</w:t>
+        <w:t>A felhasználó játék közben is navigálhat a programon belül, kiléphet a játék közben úgy, hogy van lehetősége elmenteni a játszmát, új játékot kezdhet, az eddigi játszma elmentésére ebben az esetben is lehetőség van, egyet visszaléphet a játszmában (ezt többször is megcsinálhatja a játékos, így akár teljesen visszamehet a játék alap helyzetébe, ha sokszor ezt az opciót választja</w:t>
+      </w:r>
+      <w:r>
+        <w:t xml:space="preserve">), </w:t>
+      </w:r>
+      <w:r>
+        <w:t>illetve lehetőség van a menübe lépéshez a játszma közben.</w:t>
       </w:r>
     </w:p>
     <w:p>

</xml_diff>

<commit_message>
Sakk több fájlra szétszedve
</commit_message>
<xml_diff>
--- a/specifikacio.docx
+++ b/specifikacio.docx
@@ -61,7 +61,13 @@
     </w:p>
     <w:p>
       <w:r>
-        <w:t>Ha az új játékot választja a felhasználó, rögtön a sakkban találja magát. Mivel a sakk a konzolos ablakban játszódik, a sakktábla táblázatszerűen jelenik meg. Minden lépésnél újratöltődik a felület, mindig csak az aktuális táblát látjuk. A bábuk az ASCII kódból származnak, azokat a mezőket, amiken nincs bábu úgy kell kialakítani, hogy egyforma nagyságú legyen azokkal a mezőkkel, amiken van bábu. A tábla felett láthatjuk az előző lépéseket, elég csak az utolsó 5-8 lépést megjeleníteni. A tábla alatt láthatjuk, hogy éppen milyen színű játékos következik.</w:t>
+        <w:t xml:space="preserve">Ha az új játékot választja a felhasználó, rögtön a sakkban találja magát. Mivel a sakk a konzolos ablakban játszódik, a sakktábla táblázatszerűen jelenik meg. Minden lépésnél újratöltődik a felület, mindig csak az aktuális táblát látjuk. A bábuk az ASCII kódból származnak, azokat a mezőket, amiken nincs bábu úgy kell kialakítani, hogy egyforma nagyságú legyen azokkal a mezőkkel, amiken van bábu. A tábla felett láthatjuk az előző lépéseket, elég csak az utolsó 5-8 lépést megjeleníteni. A tábla alatt láthatjuk, hogy éppen </w:t>
+      </w:r>
+      <w:r>
+        <w:t>melyik</w:t>
+      </w:r>
+      <w:r>
+        <w:t xml:space="preserve"> színű játékos következik.</w:t>
       </w:r>
     </w:p>
     <w:p>
@@ -96,13 +102,18 @@
     </w:p>
     <w:p>
       <w:r>
-        <w:t>Ha egy játszma betöltését választja, ki kell választania, hogy melyik játszmát szeretné betölteni, ezt úgy teheti meg, hogy megadja a betölteni kívánt játszma nevét és a kiterjesztését, ami txt (egy lehetséges játszma neve: „jatszma.txt”). A kiválasztott játszmát folytathatja a felhasználó, lehetősége van kiválasztani, hogy hanyadik lépéstől.</w:t>
+        <w:t>Ha egy játszma betöltését választja, ki kell választania, hogy melyik játszmát szeretné betölteni, ezt úgy teheti meg, hogy megadja a betölteni kívánt játszma nevét és a kiterjesztését, ami txt (egy lehetséges játszma neve: „jatszma.txt”). A kiválasztott játszmát folytathatja a felhasználó.</w:t>
       </w:r>
       <w:r>
         <w:t xml:space="preserve"> </w:t>
       </w:r>
       <w:r>
         <w:t>A betöltött játékot ellenőriznie kell a programnak, lehet, hogy kézzel gépelték a lépéseket és helytelen lépés található a beolvasott fájlban.</w:t>
+      </w:r>
+    </w:p>
+    <w:p>
+      <w:r>
+        <w:br w:type="page"/>
       </w:r>
     </w:p>
     <w:p>

</xml_diff>